<commit_message>
Update workflow file names, contents, etc
</commit_message>
<xml_diff>
--- a/Rscripts/CARB_Workflow/CARB_Workflow_README.docx
+++ b/Rscripts/CARB_Workflow/CARB_Workflow_README.docx
@@ -43,71 +43,163 @@
         </w:rPr>
         <w:t>Some inputs/defaults at the top of each script will need to be edited.</w:t>
       </w:r>
-    </w:p>
-    <w:p>
-      <w:pPr>
-        <w:spacing w:line="276" w:lineRule="auto"/>
-      </w:pPr>
-      <w:r>
-        <w:t>Workflow &amp; Description</w:t>
-      </w:r>
-    </w:p>
-    <w:p>
-      <w:pPr>
-        <w:pStyle w:val="ListParagraph"/>
-        <w:numPr>
-          <w:ilvl w:val="0"/>
-          <w:numId w:val="1"/>
-        </w:numPr>
-        <w:spacing w:line="276" w:lineRule="auto"/>
-      </w:pPr>
-      <w:r>
-        <w:t>Preproc_1_get_stream_spatial_data</w:t>
-      </w:r>
-      <w:r>
-        <w:t>.R</w:t>
-      </w:r>
-    </w:p>
-    <w:p>
-      <w:pPr>
-        <w:pStyle w:val="ListParagraph"/>
-        <w:numPr>
-          <w:ilvl w:val="1"/>
-          <w:numId w:val="1"/>
-        </w:numPr>
-        <w:spacing w:line="276" w:lineRule="auto"/>
-      </w:pPr>
-      <w:r>
-        <w:t>Based on an</w:t>
-      </w:r>
-      <w:r>
-        <w:t xml:space="preserve"> input USGS gauge ID, retrieves an encompassing basin, DEM, </w:t>
-      </w:r>
-      <w:r>
-        <w:t>soils data, and streamflow data. Encompassing basin may be the actual basin of interest or a larger basin, basin definition using GIS tools will likely still be needed.</w:t>
-      </w:r>
-    </w:p>
-    <w:p>
-      <w:pPr>
-        <w:pStyle w:val="ListParagraph"/>
-        <w:numPr>
-          <w:ilvl w:val="1"/>
-          <w:numId w:val="1"/>
-        </w:numPr>
-        <w:spacing w:line="276" w:lineRule="auto"/>
-      </w:pPr>
-      <w:r>
-        <w:t>Following this step, the user should preform their typical GIS map generation, an example of which is included using GRASS in the file ‘</w:t>
-      </w:r>
       <w:r>
         <w:rPr>
           <w:b/>
           <w:bCs/>
         </w:rPr>
-        <w:t>1_GRASS_watershed_preproc.sh’</w:t>
-      </w:r>
-      <w:r>
-        <w:t>, in order to get slope, aspect, horizon, stream, basin, and hillslope maps. Patch maps can be generated in a later step and zone map will be base on the netcdf.</w:t>
+        <w:t xml:space="preserve"> </w:t>
+      </w:r>
+      <w:r>
+        <w:t xml:space="preserve">Files are preceded by </w:t>
+      </w:r>
+      <w:proofErr w:type="gramStart"/>
+      <w:r>
+        <w:t>number</w:t>
+      </w:r>
+      <w:proofErr w:type="gramEnd"/>
+      <w:r>
+        <w:t xml:space="preserve"> indicating order to be run in, ordering is not absolute.</w:t>
+      </w:r>
+      <w:r>
+        <w:t xml:space="preserve"> Preprocessing and climate inputs are largely automated beyond changing inputs, sections 2, 3, and 4 will </w:t>
+      </w:r>
+      <w:proofErr w:type="gramStart"/>
+      <w:r>
+        <w:t>required</w:t>
+      </w:r>
+      <w:proofErr w:type="gramEnd"/>
+      <w:r>
+        <w:t xml:space="preserve"> more changing of inputs throughout and will depend more on the modeling objective.</w:t>
+      </w:r>
+    </w:p>
+    <w:p>
+      <w:pPr>
+        <w:spacing w:line="276" w:lineRule="auto"/>
+      </w:pPr>
+      <w:r>
+        <w:t>Some specific notes on the preprocessing and climate input workflow:</w:t>
+      </w:r>
+    </w:p>
+    <w:p>
+      <w:pPr>
+        <w:pStyle w:val="ListParagraph"/>
+        <w:numPr>
+          <w:ilvl w:val="0"/>
+          <w:numId w:val="1"/>
+        </w:numPr>
+        <w:spacing w:line="276" w:lineRule="auto"/>
+      </w:pPr>
+      <w:r>
+        <w:t>1.1_Preproc_get_stream_spatial_</w:t>
+      </w:r>
+      <w:proofErr w:type="gramStart"/>
+      <w:r>
+        <w:t>data</w:t>
+      </w:r>
+      <w:r>
+        <w:t>.R</w:t>
+      </w:r>
+      <w:proofErr w:type="gramEnd"/>
+    </w:p>
+    <w:p>
+      <w:pPr>
+        <w:pStyle w:val="ListParagraph"/>
+        <w:numPr>
+          <w:ilvl w:val="1"/>
+          <w:numId w:val="1"/>
+        </w:numPr>
+        <w:spacing w:line="276" w:lineRule="auto"/>
+      </w:pPr>
+      <w:r>
+        <w:t>Based on an</w:t>
+      </w:r>
+      <w:r>
+        <w:t xml:space="preserve"> input USGS gauge ID, retrieves an encompassing basin, DEM, </w:t>
+      </w:r>
+      <w:r>
+        <w:t>soils data, and streamflow data. Encompassing basin may be the actual basin of interest or a larger basin, basin definition using GIS tools will likely still be needed.</w:t>
+      </w:r>
+    </w:p>
+    <w:p>
+      <w:pPr>
+        <w:pStyle w:val="ListParagraph"/>
+        <w:numPr>
+          <w:ilvl w:val="1"/>
+          <w:numId w:val="1"/>
+        </w:numPr>
+        <w:spacing w:line="276" w:lineRule="auto"/>
+      </w:pPr>
+      <w:r>
+        <w:t xml:space="preserve">Following this step, the user should </w:t>
+      </w:r>
+      <w:proofErr w:type="spellStart"/>
+      <w:proofErr w:type="gramStart"/>
+      <w:r>
+        <w:t>preform</w:t>
+      </w:r>
+      <w:proofErr w:type="spellEnd"/>
+      <w:proofErr w:type="gramEnd"/>
+      <w:r>
+        <w:t xml:space="preserve"> their typical GIS map generation, an example of which is included using GRASS in the file ‘</w:t>
+      </w:r>
+      <w:r>
+        <w:rPr>
+          <w:b/>
+          <w:bCs/>
+        </w:rPr>
+        <w:t>1</w:t>
+      </w:r>
+      <w:r>
+        <w:rPr>
+          <w:b/>
+          <w:bCs/>
+        </w:rPr>
+        <w:t>.2.3</w:t>
+      </w:r>
+      <w:r>
+        <w:rPr>
+          <w:b/>
+          <w:bCs/>
+        </w:rPr>
+        <w:t>_GRASS_watershed_preproc.sh’</w:t>
+      </w:r>
+      <w:r>
+        <w:t xml:space="preserve">, </w:t>
+      </w:r>
+      <w:proofErr w:type="gramStart"/>
+      <w:r>
+        <w:t>in order to</w:t>
+      </w:r>
+      <w:proofErr w:type="gramEnd"/>
+      <w:r>
+        <w:t xml:space="preserve"> get slope, aspect, horizon, stream, basin, and hillslope maps. Patch maps can be generated in a later step and zone </w:t>
+      </w:r>
+      <w:proofErr w:type="gramStart"/>
+      <w:r>
+        <w:t>map</w:t>
+      </w:r>
+      <w:proofErr w:type="gramEnd"/>
+      <w:r>
+        <w:t xml:space="preserve"> will be </w:t>
+      </w:r>
+      <w:proofErr w:type="spellStart"/>
+      <w:proofErr w:type="gramStart"/>
+      <w:r>
+        <w:t>base</w:t>
+      </w:r>
+      <w:proofErr w:type="spellEnd"/>
+      <w:proofErr w:type="gramEnd"/>
+      <w:r>
+        <w:t xml:space="preserve"> on the </w:t>
+      </w:r>
+      <w:proofErr w:type="spellStart"/>
+      <w:r>
+        <w:t>netcdf</w:t>
+      </w:r>
+      <w:proofErr w:type="spellEnd"/>
+      <w:r>
+        <w:t>.</w:t>
       </w:r>
     </w:p>
     <w:p>
@@ -139,7 +231,10 @@
         <w:spacing w:line="276" w:lineRule="auto"/>
       </w:pPr>
       <w:r>
-        <w:t>Preproc_2_pctcover2MSRrules.R</w:t>
+        <w:t>1.2.1_Preproc_pctcover2MSRrules</w:t>
+      </w:r>
+      <w:r>
+        <w:t>.R</w:t>
       </w:r>
     </w:p>
     <w:p>
@@ -168,7 +263,15 @@
         <w:t>Based on an input basin map and the appropriate LPC maps (covering your region of interest), extracts the needed cover data, and b</w:t>
       </w:r>
       <w:r>
-        <w:t>ins to the nearest 10% (and accounts for issues arising form that binning). Outputs a text file of rules and a map of those same rule IDs.</w:t>
+        <w:t xml:space="preserve">ins to the nearest 10% (and accounts for issues arising </w:t>
+      </w:r>
+      <w:proofErr w:type="gramStart"/>
+      <w:r>
+        <w:t>form</w:t>
+      </w:r>
+      <w:proofErr w:type="gramEnd"/>
+      <w:r>
+        <w:t xml:space="preserve"> that binning). Outputs a text file of rules and a map of those same rule IDs.</w:t>
       </w:r>
     </w:p>
     <w:p>
@@ -194,8 +297,13 @@
         <w:spacing w:line="276" w:lineRule="auto"/>
       </w:pPr>
       <w:r>
-        <w:t>Preproc_3_make_input_maps.R</w:t>
-      </w:r>
+        <w:t>1.3_Preproc_make_input_</w:t>
+      </w:r>
+      <w:proofErr w:type="gramStart"/>
+      <w:r>
+        <w:t>maps.R</w:t>
+      </w:r>
+      <w:proofErr w:type="gramEnd"/>
     </w:p>
     <w:p>
       <w:pPr>
@@ -220,8 +328,16 @@
         <w:spacing w:line="276" w:lineRule="auto"/>
       </w:pPr>
       <w:r>
-        <w:t>Preproc_4_run_preprocessing.R</w:t>
-      </w:r>
+        <w:t>1.4_Preproc_run_</w:t>
+      </w:r>
+      <w:proofErr w:type="gramStart"/>
+      <w:r>
+        <w:t>preprocessing.</w:t>
+      </w:r>
+      <w:r>
+        <w:t>R</w:t>
+      </w:r>
+      <w:proofErr w:type="gramEnd"/>
     </w:p>
     <w:p>
       <w:pPr>
@@ -236,7 +352,15 @@
         <w:t xml:space="preserve">Based on the above scripts (including the creation of maps via GRASS using the script in step 1 or via other methods), </w:t>
       </w:r>
       <w:r>
-        <w:t>runs RHESSysPreprocessing and creates the world file and flowtable. Includes examples for running both standard and for use with MSR RHESSys.</w:t>
+        <w:t xml:space="preserve">runs </w:t>
+      </w:r>
+      <w:proofErr w:type="spellStart"/>
+      <w:r>
+        <w:t>RHESSysPreprocessing</w:t>
+      </w:r>
+      <w:proofErr w:type="spellEnd"/>
+      <w:r>
+        <w:t xml:space="preserve"> and creates the world file and flowtable. Includes examples for running both standard and for use with MSR RHESSys.</w:t>
       </w:r>
     </w:p>
     <w:p>
@@ -249,8 +373,13 @@
         <w:spacing w:line="276" w:lineRule="auto"/>
       </w:pPr>
       <w:r>
-        <w:t>clim_1_ncdf_processgridmet.R</w:t>
-      </w:r>
+        <w:t>1.5_clim_ncdf_</w:t>
+      </w:r>
+      <w:proofErr w:type="gramStart"/>
+      <w:r>
+        <w:t>processgridmet.R</w:t>
+      </w:r>
+      <w:proofErr w:type="gramEnd"/>
     </w:p>
     <w:p>
       <w:pPr>
@@ -262,7 +391,35 @@
         <w:spacing w:line="276" w:lineRule="auto"/>
       </w:pPr>
       <w:r>
-        <w:t>Processes GridMet climate data, specifically temporally aggregated netcdf GridMet from THEDDS (</w:t>
+        <w:t xml:space="preserve">Processes </w:t>
+      </w:r>
+      <w:proofErr w:type="spellStart"/>
+      <w:r>
+        <w:t>GridMet</w:t>
+      </w:r>
+      <w:proofErr w:type="spellEnd"/>
+      <w:r>
+        <w:t xml:space="preserve"> climate data, specifically temporally aggregated </w:t>
+      </w:r>
+      <w:proofErr w:type="spellStart"/>
+      <w:r>
+        <w:t>netcdf</w:t>
+      </w:r>
+      <w:proofErr w:type="spellEnd"/>
+      <w:r>
+        <w:t xml:space="preserve"> </w:t>
+      </w:r>
+      <w:proofErr w:type="spellStart"/>
+      <w:r>
+        <w:t>GridMet</w:t>
+      </w:r>
+      <w:proofErr w:type="spellEnd"/>
+      <w:r>
+        <w:t xml:space="preserve"> from THEDDS </w:t>
+      </w:r>
+      <w:r>
+        <w:lastRenderedPageBreak/>
+        <w:t>(</w:t>
       </w:r>
       <w:hyperlink r:id="rId5" w:history="1">
         <w:r>
@@ -286,8 +443,15 @@
         <w:spacing w:line="276" w:lineRule="auto"/>
       </w:pPr>
       <w:r>
-        <w:lastRenderedPageBreak/>
-        <w:t xml:space="preserve">Requires NetCDF Operators (NCO, </w:t>
+        <w:t xml:space="preserve">Requires </w:t>
+      </w:r>
+      <w:proofErr w:type="spellStart"/>
+      <w:r>
+        <w:t>NetCDF</w:t>
+      </w:r>
+      <w:proofErr w:type="spellEnd"/>
+      <w:r>
+        <w:t xml:space="preserve"> Operators (NCO, </w:t>
       </w:r>
       <w:hyperlink r:id="rId6" w:history="1">
         <w:r>
@@ -297,12 +461,35 @@
           <w:t>http://nco.sourceforge.net/</w:t>
         </w:r>
       </w:hyperlink>
-      <w:r>
-        <w:t xml:space="preserve">) , can be downloaded or if on linux with apt via: </w:t>
-      </w:r>
-      <w:r>
-        <w:t>sudo apt-get install nco</w:t>
-      </w:r>
+      <w:proofErr w:type="gramStart"/>
+      <w:r>
+        <w:t>) ,</w:t>
+      </w:r>
+      <w:proofErr w:type="gramEnd"/>
+      <w:r>
+        <w:t xml:space="preserve"> can be downloaded or if on </w:t>
+      </w:r>
+      <w:proofErr w:type="spellStart"/>
+      <w:r>
+        <w:t>linux</w:t>
+      </w:r>
+      <w:proofErr w:type="spellEnd"/>
+      <w:r>
+        <w:t xml:space="preserve"> with apt via: </w:t>
+      </w:r>
+      <w:proofErr w:type="spellStart"/>
+      <w:r>
+        <w:t>sudo</w:t>
+      </w:r>
+      <w:proofErr w:type="spellEnd"/>
+      <w:r>
+        <w:t xml:space="preserve"> apt-get install </w:t>
+      </w:r>
+      <w:proofErr w:type="spellStart"/>
+      <w:r>
+        <w:t>nco</w:t>
+      </w:r>
+      <w:proofErr w:type="spellEnd"/>
     </w:p>
     <w:p>
       <w:pPr>
@@ -314,8 +501,13 @@
         <w:spacing w:line="276" w:lineRule="auto"/>
       </w:pPr>
       <w:r>
-        <w:t>clim_2_ncdf_makebasestation.R</w:t>
-      </w:r>
+        <w:t>1.6.1_clim_ncdf_</w:t>
+      </w:r>
+      <w:proofErr w:type="gramStart"/>
+      <w:r>
+        <w:t>makebasestation.R</w:t>
+      </w:r>
+      <w:proofErr w:type="gramEnd"/>
     </w:p>
     <w:p>
       <w:pPr>
@@ -327,7 +519,15 @@
         <w:spacing w:line="276" w:lineRule="auto"/>
       </w:pPr>
       <w:r>
-        <w:t>Requires the C file ‘createbaseinfo_netcdf.c’, which should be included along with this workflow.</w:t>
+        <w:t>Requires the C file ‘</w:t>
+      </w:r>
+      <w:proofErr w:type="spellStart"/>
+      <w:r>
+        <w:t>createbaseinfo_netcdf.c</w:t>
+      </w:r>
+      <w:proofErr w:type="spellEnd"/>
+      <w:r>
+        <w:t>’, which should be included along with this workflow.</w:t>
       </w:r>
     </w:p>
     <w:p>
@@ -340,7 +540,39 @@
         <w:spacing w:line="276" w:lineRule="auto"/>
       </w:pPr>
       <w:r>
-        <w:t xml:space="preserve">Using subset and processed netcdf climate data and a basin raster map, creates the climate grid, and then generates the appropriate basestation file needed for running netcdf climate with RHESSys using the compiled c program from createbaseinfo_netcdf.c. </w:t>
+        <w:t xml:space="preserve">Using subset and processed </w:t>
+      </w:r>
+      <w:proofErr w:type="spellStart"/>
+      <w:r>
+        <w:t>netcdf</w:t>
+      </w:r>
+      <w:proofErr w:type="spellEnd"/>
+      <w:r>
+        <w:t xml:space="preserve"> climate data and a basin raster map, creates the climate grid, and then generates the appropriate </w:t>
+      </w:r>
+      <w:proofErr w:type="spellStart"/>
+      <w:r>
+        <w:t>basestation</w:t>
+      </w:r>
+      <w:proofErr w:type="spellEnd"/>
+      <w:r>
+        <w:t xml:space="preserve"> file needed for running </w:t>
+      </w:r>
+      <w:proofErr w:type="spellStart"/>
+      <w:r>
+        <w:t>netcdf</w:t>
+      </w:r>
+      <w:proofErr w:type="spellEnd"/>
+      <w:r>
+        <w:t xml:space="preserve"> climate with RHESSys using the compiled c program from </w:t>
+      </w:r>
+      <w:proofErr w:type="spellStart"/>
+      <w:r>
+        <w:t>createbaseinfo_netcdf.c</w:t>
+      </w:r>
+      <w:proofErr w:type="spellEnd"/>
+      <w:r>
+        <w:t xml:space="preserve">. </w:t>
       </w:r>
     </w:p>
     <w:p>
@@ -352,8 +584,13 @@
         </w:numPr>
         <w:spacing w:line="276" w:lineRule="auto"/>
       </w:pPr>
-      <w:r>
-        <w:t xml:space="preserve">Assumes the use of </w:t>
+      <w:proofErr w:type="gramStart"/>
+      <w:r>
+        <w:t>Assumes</w:t>
+      </w:r>
+      <w:proofErr w:type="gramEnd"/>
+      <w:r>
+        <w:t xml:space="preserve"> the use of </w:t>
       </w:r>
       <w:r>
         <w:t>extended</w:t>
@@ -362,7 +599,23 @@
         <w:t xml:space="preserve"> climate inputs, if not all are being used</w:t>
       </w:r>
       <w:r>
-        <w:t xml:space="preserve"> the ‘netcdf_XYZ_filename’ and ‘netcdf_var_XYZ’, for the undesired climate inputs, can both be set as ‘NULL’ in the section starting at line 112.</w:t>
+        <w:t xml:space="preserve"> the ‘</w:t>
+      </w:r>
+      <w:proofErr w:type="spellStart"/>
+      <w:r>
+        <w:t>netcdf_XYZ_filename</w:t>
+      </w:r>
+      <w:proofErr w:type="spellEnd"/>
+      <w:r>
+        <w:t>’ and ‘</w:t>
+      </w:r>
+      <w:proofErr w:type="spellStart"/>
+      <w:r>
+        <w:t>netcdf_var_XYZ</w:t>
+      </w:r>
+      <w:proofErr w:type="spellEnd"/>
+      <w:r>
+        <w:t>’, for the undesired climate inputs, can both be set as ‘NULL’ in the section starting at line 112.</w:t>
       </w:r>
     </w:p>
     <w:sectPr>
@@ -619,6 +872,7 @@
     <w:lsdException w:name="HTML Sample" w:semiHidden="1" w:unhideWhenUsed="1"/>
     <w:lsdException w:name="HTML Typewriter" w:semiHidden="1" w:unhideWhenUsed="1"/>
     <w:lsdException w:name="HTML Variable" w:semiHidden="1" w:unhideWhenUsed="1"/>
+    <w:lsdException w:name="Normal Table" w:semiHidden="1" w:unhideWhenUsed="1"/>
     <w:lsdException w:name="annotation subject" w:semiHidden="1" w:unhideWhenUsed="1"/>
     <w:lsdException w:name="No List" w:semiHidden="1" w:unhideWhenUsed="1"/>
     <w:lsdException w:name="Outline List 1" w:semiHidden="1" w:unhideWhenUsed="1"/>
@@ -665,8 +919,10 @@
     <w:lsdException w:name="Table Subtle 2" w:semiHidden="1" w:unhideWhenUsed="1"/>
     <w:lsdException w:name="Table Web 1" w:semiHidden="1" w:unhideWhenUsed="1"/>
     <w:lsdException w:name="Table Web 2" w:semiHidden="1" w:unhideWhenUsed="1"/>
+    <w:lsdException w:name="Table Web 3" w:semiHidden="1" w:unhideWhenUsed="1"/>
     <w:lsdException w:name="Balloon Text" w:semiHidden="1" w:unhideWhenUsed="1"/>
     <w:lsdException w:name="Table Grid" w:uiPriority="39"/>
+    <w:lsdException w:name="Table Theme" w:semiHidden="1" w:unhideWhenUsed="1"/>
     <w:lsdException w:name="Placeholder Text" w:semiHidden="1"/>
     <w:lsdException w:name="No Spacing" w:uiPriority="1" w:qFormat="1"/>
     <w:lsdException w:name="Light Shading" w:uiPriority="60"/>

</xml_diff>

<commit_message>
Updated carb rscripts, naming changed
</commit_message>
<xml_diff>
--- a/Rscripts/CARB_Workflow/CARB_Workflow_README.docx
+++ b/Rscripts/CARB_Workflow/CARB_Workflow_README.docx
@@ -1,6 +1,6 @@
 
 <file path=word/document.xml><?xml version="1.0" encoding="utf-8"?>
-<w:document xmlns:wpc="http://schemas.microsoft.com/office/word/2010/wordprocessingCanvas" xmlns:cx="http://schemas.microsoft.com/office/drawing/2014/chartex" xmlns:cx1="http://schemas.microsoft.com/office/drawing/2015/9/8/chartex" xmlns:cx2="http://schemas.microsoft.com/office/drawing/2015/10/21/chartex" xmlns:cx3="http://schemas.microsoft.com/office/drawing/2016/5/9/chartex" xmlns:cx4="http://schemas.microsoft.com/office/drawing/2016/5/10/chartex" xmlns:cx5="http://schemas.microsoft.com/office/drawing/2016/5/11/chartex" xmlns:cx6="http://schemas.microsoft.com/office/drawing/2016/5/12/chartex" xmlns:cx7="http://schemas.microsoft.com/office/drawing/2016/5/13/chartex" xmlns:cx8="http://schemas.microsoft.com/office/drawing/2016/5/14/chartex" xmlns:mc="http://schemas.openxmlformats.org/markup-compatibility/2006" xmlns:aink="http://schemas.microsoft.com/office/drawing/2016/ink" xmlns:am3d="http://schemas.microsoft.com/office/drawing/2017/model3d" xmlns:o="urn:schemas-microsoft-com:office:office" xmlns:oel="http://schemas.microsoft.com/office/2019/extlst" xmlns:r="http://schemas.openxmlformats.org/officeDocument/2006/relationships" xmlns:m="http://schemas.openxmlformats.org/officeDocument/2006/math" xmlns:v="urn:schemas-microsoft-com:vml" xmlns:wp14="http://schemas.microsoft.com/office/word/2010/wordprocessingDrawing" xmlns:wp="http://schemas.openxmlformats.org/drawingml/2006/wordprocessingDrawing" xmlns:w10="urn:schemas-microsoft-com:office:word" xmlns:w="http://schemas.openxmlformats.org/wordprocessingml/2006/main" xmlns:w14="http://schemas.microsoft.com/office/word/2010/wordml" xmlns:w15="http://schemas.microsoft.com/office/word/2012/wordml" xmlns:w16cex="http://schemas.microsoft.com/office/word/2018/wordml/cex" xmlns:w16cid="http://schemas.microsoft.com/office/word/2016/wordml/cid" xmlns:w16="http://schemas.microsoft.com/office/word/2018/wordml" xmlns:w16sdtdh="http://schemas.microsoft.com/office/word/2020/wordml/sdtdatahash" xmlns:w16se="http://schemas.microsoft.com/office/word/2015/wordml/symex" xmlns:wpg="http://schemas.microsoft.com/office/word/2010/wordprocessingGroup" xmlns:wpi="http://schemas.microsoft.com/office/word/2010/wordprocessingInk" xmlns:wne="http://schemas.microsoft.com/office/word/2006/wordml" xmlns:wps="http://schemas.microsoft.com/office/word/2010/wordprocessingShape" mc:Ignorable="w14 w15 w16se w16cid w16 w16cex w16sdtdh wp14">
+<w:document xmlns:wpc="http://schemas.microsoft.com/office/word/2010/wordprocessingCanvas" xmlns:cx="http://schemas.microsoft.com/office/drawing/2014/chartex" xmlns:cx1="http://schemas.microsoft.com/office/drawing/2015/9/8/chartex" xmlns:cx2="http://schemas.microsoft.com/office/drawing/2015/10/21/chartex" xmlns:cx3="http://schemas.microsoft.com/office/drawing/2016/5/9/chartex" xmlns:cx4="http://schemas.microsoft.com/office/drawing/2016/5/10/chartex" xmlns:cx5="http://schemas.microsoft.com/office/drawing/2016/5/11/chartex" xmlns:cx6="http://schemas.microsoft.com/office/drawing/2016/5/12/chartex" xmlns:cx7="http://schemas.microsoft.com/office/drawing/2016/5/13/chartex" xmlns:cx8="http://schemas.microsoft.com/office/drawing/2016/5/14/chartex" xmlns:mc="http://schemas.openxmlformats.org/markup-compatibility/2006" xmlns:aink="http://schemas.microsoft.com/office/drawing/2016/ink" xmlns:am3d="http://schemas.microsoft.com/office/drawing/2017/model3d" xmlns:o="urn:schemas-microsoft-com:office:office" xmlns:oel="http://schemas.microsoft.com/office/2019/extlst" xmlns:r="http://schemas.openxmlformats.org/officeDocument/2006/relationships" xmlns:m="http://schemas.openxmlformats.org/officeDocument/2006/math" xmlns:v="urn:schemas-microsoft-com:vml" xmlns:wp14="http://schemas.microsoft.com/office/word/2010/wordprocessingDrawing" xmlns:wp="http://schemas.openxmlformats.org/drawingml/2006/wordprocessingDrawing" xmlns:w10="urn:schemas-microsoft-com:office:word" xmlns:w="http://schemas.openxmlformats.org/wordprocessingml/2006/main" xmlns:w14="http://schemas.microsoft.com/office/word/2010/wordml" xmlns:w15="http://schemas.microsoft.com/office/word/2012/wordml" xmlns:w16cex="http://schemas.microsoft.com/office/word/2018/wordml/cex" xmlns:w16cid="http://schemas.microsoft.com/office/word/2016/wordml/cid" xmlns:w16="http://schemas.microsoft.com/office/word/2018/wordml" xmlns:w16du="http://schemas.microsoft.com/office/word/2023/wordml/word16du" xmlns:w16sdtdh="http://schemas.microsoft.com/office/word/2020/wordml/sdtdatahash" xmlns:w16se="http://schemas.microsoft.com/office/word/2015/wordml/symex" xmlns:wpg="http://schemas.microsoft.com/office/word/2010/wordprocessingGroup" xmlns:wpi="http://schemas.microsoft.com/office/word/2010/wordprocessingInk" xmlns:wne="http://schemas.microsoft.com/office/word/2006/wordml" xmlns:wps="http://schemas.microsoft.com/office/word/2010/wordprocessingShape" mc:Ignorable="w14 w15 w16se w16cid w16 w16cex w16sdtdh w16du wp14">
   <w:body>
     <w:p>
       <w:pPr>
@@ -51,34 +51,51 @@
         <w:t xml:space="preserve"> </w:t>
       </w:r>
       <w:r>
-        <w:t xml:space="preserve">Files are preceded by </w:t>
-      </w:r>
-      <w:proofErr w:type="gramStart"/>
-      <w:r>
-        <w:t>number</w:t>
-      </w:r>
-      <w:proofErr w:type="gramEnd"/>
-      <w:r>
-        <w:t xml:space="preserve"> indicating order to be run in, ordering is not absolute.</w:t>
-      </w:r>
-      <w:r>
-        <w:t xml:space="preserve"> Preprocessing and climate inputs are largely automated beyond changing inputs, sections 2, 3, and 4 will </w:t>
-      </w:r>
-      <w:proofErr w:type="gramStart"/>
-      <w:r>
-        <w:t>required</w:t>
-      </w:r>
-      <w:proofErr w:type="gramEnd"/>
-      <w:r>
-        <w:t xml:space="preserve"> more changing of inputs throughout and will depend more on the modeling objective.</w:t>
-      </w:r>
-    </w:p>
-    <w:p>
-      <w:pPr>
-        <w:spacing w:line="276" w:lineRule="auto"/>
-      </w:pPr>
-      <w:r>
-        <w:t>Some specific notes on the preprocessing and climate input workflow:</w:t>
+        <w:t>Files are preceded by number indicating order to be run in, ordering is not absolute.</w:t>
+      </w:r>
+      <w:r>
+        <w:t xml:space="preserve"> </w:t>
+      </w:r>
+      <w:r>
+        <w:t>SETUP inpu</w:t>
+      </w:r>
+      <w:r>
+        <w:t>ts are largely automated beyond changing inputs</w:t>
+      </w:r>
+      <w:r>
+        <w:t>, other sections</w:t>
+      </w:r>
+      <w:r>
+        <w:t xml:space="preserve"> will required more changing of inputs throughout and will depend more on </w:t>
+      </w:r>
+      <w:r>
+        <w:t>the purpose of the script.</w:t>
+      </w:r>
+    </w:p>
+    <w:p>
+      <w:pPr>
+        <w:spacing w:line="276" w:lineRule="auto"/>
+      </w:pPr>
+      <w:r>
+        <w:t>Some specific notes on the</w:t>
+      </w:r>
+      <w:r>
+        <w:t xml:space="preserve"> setup</w:t>
+      </w:r>
+      <w:r>
+        <w:t xml:space="preserve"> </w:t>
+      </w:r>
+      <w:r>
+        <w:t>(</w:t>
+      </w:r>
+      <w:r>
+        <w:t>preprocessing and climate input</w:t>
+      </w:r>
+      <w:r>
+        <w:t>)</w:t>
+      </w:r>
+      <w:r>
+        <w:t xml:space="preserve"> workflow:</w:t>
       </w:r>
     </w:p>
     <w:p>
@@ -91,16 +108,20 @@
         <w:spacing w:line="276" w:lineRule="auto"/>
       </w:pPr>
       <w:r>
-        <w:t>1.1_Preproc_get_stream_spatial_</w:t>
-      </w:r>
-      <w:proofErr w:type="gramStart"/>
-      <w:r>
-        <w:t>data</w:t>
+        <w:t>1.1_</w:t>
+      </w:r>
+      <w:r>
+        <w:t>SETUP</w:t>
+      </w:r>
+      <w:r>
+        <w:t>_</w:t>
+      </w:r>
+      <w:r>
+        <w:t>get_stream_spatial_data</w:t>
       </w:r>
       <w:r>
         <w:t>.R</w:t>
       </w:r>
-      <w:proofErr w:type="gramEnd"/>
     </w:p>
     <w:p>
       <w:pPr>
@@ -131,73 +152,8 @@
         <w:spacing w:line="276" w:lineRule="auto"/>
       </w:pPr>
       <w:r>
-        <w:t xml:space="preserve">Following this step, the user should </w:t>
-      </w:r>
-      <w:proofErr w:type="spellStart"/>
-      <w:proofErr w:type="gramStart"/>
-      <w:r>
-        <w:t>preform</w:t>
-      </w:r>
-      <w:proofErr w:type="spellEnd"/>
-      <w:proofErr w:type="gramEnd"/>
-      <w:r>
-        <w:t xml:space="preserve"> their typical GIS map generation, an example of which is included using GRASS in the file ‘</w:t>
-      </w:r>
-      <w:r>
-        <w:rPr>
-          <w:b/>
-          <w:bCs/>
-        </w:rPr>
-        <w:t>1</w:t>
-      </w:r>
-      <w:r>
-        <w:rPr>
-          <w:b/>
-          <w:bCs/>
-        </w:rPr>
-        <w:t>.2.3</w:t>
-      </w:r>
-      <w:r>
-        <w:rPr>
-          <w:b/>
-          <w:bCs/>
-        </w:rPr>
-        <w:t>_GRASS_watershed_preproc.sh’</w:t>
-      </w:r>
-      <w:r>
-        <w:t xml:space="preserve">, </w:t>
-      </w:r>
-      <w:proofErr w:type="gramStart"/>
-      <w:r>
-        <w:t>in order to</w:t>
-      </w:r>
-      <w:proofErr w:type="gramEnd"/>
-      <w:r>
-        <w:t xml:space="preserve"> get slope, aspect, horizon, stream, basin, and hillslope maps. Patch maps can be generated in a later step and zone </w:t>
-      </w:r>
-      <w:proofErr w:type="gramStart"/>
-      <w:r>
-        <w:t>map</w:t>
-      </w:r>
-      <w:proofErr w:type="gramEnd"/>
-      <w:r>
-        <w:t xml:space="preserve"> will be </w:t>
-      </w:r>
-      <w:proofErr w:type="spellStart"/>
-      <w:proofErr w:type="gramStart"/>
-      <w:r>
-        <w:t>base</w:t>
-      </w:r>
-      <w:proofErr w:type="spellEnd"/>
-      <w:proofErr w:type="gramEnd"/>
-      <w:r>
-        <w:t xml:space="preserve"> on the </w:t>
-      </w:r>
-      <w:proofErr w:type="spellStart"/>
-      <w:r>
-        <w:t>netcdf</w:t>
-      </w:r>
-      <w:proofErr w:type="spellEnd"/>
+        <w:t>Following this step, the user should preform their typical GIS map generation</w:t>
+      </w:r>
       <w:r>
         <w:t>.</w:t>
       </w:r>
@@ -212,6 +168,63 @@
         <w:spacing w:line="276" w:lineRule="auto"/>
       </w:pPr>
       <w:r>
+        <w:t>to get slope, aspect, horizon, stream, basin, and hillslope maps. Patch maps can be generated in a later step and zone map will be base on the netcdf.</w:t>
+      </w:r>
+    </w:p>
+    <w:p>
+      <w:pPr>
+        <w:pStyle w:val="ListParagraph"/>
+        <w:numPr>
+          <w:ilvl w:val="2"/>
+          <w:numId w:val="1"/>
+        </w:numPr>
+        <w:spacing w:line="276" w:lineRule="auto"/>
+      </w:pPr>
+      <w:r>
+        <w:t>An example using whitebox tools is in 1.2.a</w:t>
+      </w:r>
+      <w:r>
+        <w:t>.</w:t>
+      </w:r>
+    </w:p>
+    <w:p>
+      <w:pPr>
+        <w:pStyle w:val="ListParagraph"/>
+        <w:numPr>
+          <w:ilvl w:val="2"/>
+          <w:numId w:val="1"/>
+        </w:numPr>
+        <w:spacing w:line="276" w:lineRule="auto"/>
+      </w:pPr>
+      <w:r>
+        <w:t>A</w:t>
+      </w:r>
+      <w:r>
+        <w:t>n example using GRASS i</w:t>
+      </w:r>
+      <w:r>
+        <w:t>s included in 1.2</w:t>
+      </w:r>
+      <w:r>
+        <w:t>.</w:t>
+      </w:r>
+      <w:r>
+        <w:t>b</w:t>
+      </w:r>
+      <w:r>
+        <w:t>.</w:t>
+      </w:r>
+    </w:p>
+    <w:p>
+      <w:pPr>
+        <w:pStyle w:val="ListParagraph"/>
+        <w:numPr>
+          <w:ilvl w:val="2"/>
+          <w:numId w:val="1"/>
+        </w:numPr>
+        <w:spacing w:line="276" w:lineRule="auto"/>
+      </w:pPr>
+      <w:r>
         <w:t>NOTE: aspect is now being automatically changed from the default GRASS format into the standard format needed for RHESSys by the RHESSys Pre</w:t>
       </w:r>
       <w:r>
@@ -231,10 +244,7 @@
         <w:spacing w:line="276" w:lineRule="auto"/>
       </w:pPr>
       <w:r>
-        <w:t>1.2.1_Preproc_pctcover2MSRrules</w:t>
-      </w:r>
-      <w:r>
-        <w:t>.R</w:t>
+        <w:t>1.3_SETUP_make_patch_reclass_soils_maps</w:t>
       </w:r>
     </w:p>
     <w:p>
@@ -247,7 +257,23 @@
         <w:spacing w:line="276" w:lineRule="auto"/>
       </w:pPr>
       <w:r>
-        <w:t xml:space="preserve">Automatically creates Multiscale Routing rules (in a rules file) and a rules map, to be used with RHESSys-MSR. This is based on input vegetation cover data, specifically the lifeform percent cover maps from Parra &amp; Greenburg. </w:t>
+        <w:t>G</w:t>
+      </w:r>
+      <w:r>
+        <w:t xml:space="preserve">eneration of additional input maps, including a patch map (patches unique based on grid cells) and soils map reclassification (this is subjective and will need user input). </w:t>
+      </w:r>
+    </w:p>
+    <w:p>
+      <w:pPr>
+        <w:pStyle w:val="ListParagraph"/>
+        <w:numPr>
+          <w:ilvl w:val="0"/>
+          <w:numId w:val="1"/>
+        </w:numPr>
+        <w:spacing w:line="276" w:lineRule="auto"/>
+      </w:pPr>
+      <w:r>
+        <w:t>1.4.a_SETUP_LPC_vegcover_msrrules</w:t>
       </w:r>
     </w:p>
     <w:p>
@@ -260,18 +286,26 @@
         <w:spacing w:line="276" w:lineRule="auto"/>
       </w:pPr>
       <w:r>
+        <w:t>C</w:t>
+      </w:r>
+      <w:r>
+        <w:t xml:space="preserve">reates Multiscale Routing rules (in a rules file) and a rules map, to be used with RHESSys-MSR. This is based on input vegetation cover data, specifically the lifeform percent cover maps from Parra &amp; Greenburg. </w:t>
+      </w:r>
+    </w:p>
+    <w:p>
+      <w:pPr>
+        <w:pStyle w:val="ListParagraph"/>
+        <w:numPr>
+          <w:ilvl w:val="1"/>
+          <w:numId w:val="1"/>
+        </w:numPr>
+        <w:spacing w:line="276" w:lineRule="auto"/>
+      </w:pPr>
+      <w:r>
         <w:t>Based on an input basin map and the appropriate LPC maps (covering your region of interest), extracts the needed cover data, and b</w:t>
       </w:r>
       <w:r>
-        <w:t xml:space="preserve">ins to the nearest 10% (and accounts for issues arising </w:t>
-      </w:r>
-      <w:proofErr w:type="gramStart"/>
-      <w:r>
-        <w:t>form</w:t>
-      </w:r>
-      <w:proofErr w:type="gramEnd"/>
-      <w:r>
-        <w:t xml:space="preserve"> that binning). Outputs a text file of rules and a map of those same rule IDs.</w:t>
+        <w:t>ins to the nearest 10% (and accounts for issues arising form that binning). Outputs a text file of rules and a map of those same rule IDs.</w:t>
       </w:r>
     </w:p>
     <w:p>
@@ -291,19 +325,27 @@
       <w:pPr>
         <w:pStyle w:val="ListParagraph"/>
         <w:numPr>
+          <w:ilvl w:val="1"/>
+          <w:numId w:val="1"/>
+        </w:numPr>
+        <w:spacing w:line="276" w:lineRule="auto"/>
+      </w:pPr>
+      <w:r>
+        <w:t>1.4.b includes an alternative workflow using NLCD veg cover data.</w:t>
+      </w:r>
+    </w:p>
+    <w:p>
+      <w:pPr>
+        <w:pStyle w:val="ListParagraph"/>
+        <w:numPr>
           <w:ilvl w:val="0"/>
           <w:numId w:val="1"/>
         </w:numPr>
         <w:spacing w:line="276" w:lineRule="auto"/>
       </w:pPr>
       <w:r>
-        <w:t>1.3_Preproc_make_input_</w:t>
-      </w:r>
-      <w:proofErr w:type="gramStart"/>
-      <w:r>
-        <w:t>maps.R</w:t>
-      </w:r>
-      <w:proofErr w:type="gramEnd"/>
+        <w:t>1.5_SETUP_clim_ncdf_processgridmet</w:t>
+      </w:r>
     </w:p>
     <w:p>
       <w:pPr>
@@ -315,111 +357,7 @@
         <w:spacing w:line="276" w:lineRule="auto"/>
       </w:pPr>
       <w:r>
-        <w:t xml:space="preserve">Automated generation of additional input maps, including a patch map (patches unique based on grid cells) and soils map reclassification (this is subjective and will need user input). </w:t>
-      </w:r>
-    </w:p>
-    <w:p>
-      <w:pPr>
-        <w:pStyle w:val="ListParagraph"/>
-        <w:numPr>
-          <w:ilvl w:val="0"/>
-          <w:numId w:val="1"/>
-        </w:numPr>
-        <w:spacing w:line="276" w:lineRule="auto"/>
-      </w:pPr>
-      <w:r>
-        <w:t>1.4_Preproc_run_</w:t>
-      </w:r>
-      <w:proofErr w:type="gramStart"/>
-      <w:r>
-        <w:t>preprocessing.</w:t>
-      </w:r>
-      <w:r>
-        <w:t>R</w:t>
-      </w:r>
-      <w:proofErr w:type="gramEnd"/>
-    </w:p>
-    <w:p>
-      <w:pPr>
-        <w:pStyle w:val="ListParagraph"/>
-        <w:numPr>
-          <w:ilvl w:val="1"/>
-          <w:numId w:val="1"/>
-        </w:numPr>
-        <w:spacing w:line="276" w:lineRule="auto"/>
-      </w:pPr>
-      <w:r>
-        <w:t xml:space="preserve">Based on the above scripts (including the creation of maps via GRASS using the script in step 1 or via other methods), </w:t>
-      </w:r>
-      <w:r>
-        <w:t xml:space="preserve">runs </w:t>
-      </w:r>
-      <w:proofErr w:type="spellStart"/>
-      <w:r>
-        <w:t>RHESSysPreprocessing</w:t>
-      </w:r>
-      <w:proofErr w:type="spellEnd"/>
-      <w:r>
-        <w:t xml:space="preserve"> and creates the world file and flowtable. Includes examples for running both standard and for use with MSR RHESSys.</w:t>
-      </w:r>
-    </w:p>
-    <w:p>
-      <w:pPr>
-        <w:pStyle w:val="ListParagraph"/>
-        <w:numPr>
-          <w:ilvl w:val="0"/>
-          <w:numId w:val="1"/>
-        </w:numPr>
-        <w:spacing w:line="276" w:lineRule="auto"/>
-      </w:pPr>
-      <w:r>
-        <w:t>1.5_clim_ncdf_</w:t>
-      </w:r>
-      <w:proofErr w:type="gramStart"/>
-      <w:r>
-        <w:t>processgridmet.R</w:t>
-      </w:r>
-      <w:proofErr w:type="gramEnd"/>
-    </w:p>
-    <w:p>
-      <w:pPr>
-        <w:pStyle w:val="ListParagraph"/>
-        <w:numPr>
-          <w:ilvl w:val="1"/>
-          <w:numId w:val="1"/>
-        </w:numPr>
-        <w:spacing w:line="276" w:lineRule="auto"/>
-      </w:pPr>
-      <w:r>
-        <w:t xml:space="preserve">Processes </w:t>
-      </w:r>
-      <w:proofErr w:type="spellStart"/>
-      <w:r>
-        <w:t>GridMet</w:t>
-      </w:r>
-      <w:proofErr w:type="spellEnd"/>
-      <w:r>
-        <w:t xml:space="preserve"> climate data, specifically temporally aggregated </w:t>
-      </w:r>
-      <w:proofErr w:type="spellStart"/>
-      <w:r>
-        <w:t>netcdf</w:t>
-      </w:r>
-      <w:proofErr w:type="spellEnd"/>
-      <w:r>
-        <w:t xml:space="preserve"> </w:t>
-      </w:r>
-      <w:proofErr w:type="spellStart"/>
-      <w:r>
-        <w:t>GridMet</w:t>
-      </w:r>
-      <w:proofErr w:type="spellEnd"/>
-      <w:r>
-        <w:t xml:space="preserve"> from THEDDS </w:t>
-      </w:r>
-      <w:r>
-        <w:lastRenderedPageBreak/>
-        <w:t>(</w:t>
+        <w:t>Processes GridMet climate data, specifically temporally aggregated netcdf GridMet from THEDDS (</w:t>
       </w:r>
       <w:hyperlink r:id="rId5" w:history="1">
         <w:r>
@@ -443,15 +381,8 @@
         <w:spacing w:line="276" w:lineRule="auto"/>
       </w:pPr>
       <w:r>
-        <w:t xml:space="preserve">Requires </w:t>
-      </w:r>
-      <w:proofErr w:type="spellStart"/>
-      <w:r>
-        <w:t>NetCDF</w:t>
-      </w:r>
-      <w:proofErr w:type="spellEnd"/>
-      <w:r>
-        <w:t xml:space="preserve"> Operators (NCO, </w:t>
+        <w:lastRenderedPageBreak/>
+        <w:t xml:space="preserve">Requires NetCDF Operators (NCO, </w:t>
       </w:r>
       <w:hyperlink r:id="rId6" w:history="1">
         <w:r>
@@ -461,35 +392,12 @@
           <w:t>http://nco.sourceforge.net/</w:t>
         </w:r>
       </w:hyperlink>
-      <w:proofErr w:type="gramStart"/>
-      <w:r>
-        <w:t>) ,</w:t>
-      </w:r>
-      <w:proofErr w:type="gramEnd"/>
-      <w:r>
-        <w:t xml:space="preserve"> can be downloaded or if on </w:t>
-      </w:r>
-      <w:proofErr w:type="spellStart"/>
-      <w:r>
-        <w:t>linux</w:t>
-      </w:r>
-      <w:proofErr w:type="spellEnd"/>
-      <w:r>
-        <w:t xml:space="preserve"> with apt via: </w:t>
-      </w:r>
-      <w:proofErr w:type="spellStart"/>
-      <w:r>
-        <w:t>sudo</w:t>
-      </w:r>
-      <w:proofErr w:type="spellEnd"/>
-      <w:r>
-        <w:t xml:space="preserve"> apt-get install </w:t>
-      </w:r>
-      <w:proofErr w:type="spellStart"/>
-      <w:r>
-        <w:t>nco</w:t>
-      </w:r>
-      <w:proofErr w:type="spellEnd"/>
+      <w:r>
+        <w:t xml:space="preserve">) , can be downloaded or if on linux with apt via: </w:t>
+      </w:r>
+      <w:r>
+        <w:t>sudo apt-get install nco</w:t>
+      </w:r>
     </w:p>
     <w:p>
       <w:pPr>
@@ -501,13 +409,8 @@
         <w:spacing w:line="276" w:lineRule="auto"/>
       </w:pPr>
       <w:r>
-        <w:t>1.6.1_clim_ncdf_</w:t>
-      </w:r>
-      <w:proofErr w:type="gramStart"/>
-      <w:r>
-        <w:t>makebasestation.R</w:t>
-      </w:r>
-      <w:proofErr w:type="gramEnd"/>
+        <w:t>1.6.a_SETUP_clim_ncdf_makebasestation</w:t>
+      </w:r>
     </w:p>
     <w:p>
       <w:pPr>
@@ -519,15 +422,7 @@
         <w:spacing w:line="276" w:lineRule="auto"/>
       </w:pPr>
       <w:r>
-        <w:t>Requires the C file ‘</w:t>
-      </w:r>
-      <w:proofErr w:type="spellStart"/>
-      <w:r>
-        <w:t>createbaseinfo_netcdf.c</w:t>
-      </w:r>
-      <w:proofErr w:type="spellEnd"/>
-      <w:r>
-        <w:t>’, which should be included along with this workflow.</w:t>
+        <w:t>Requires the C file ‘createbaseinfo_netcdf.c’, which should be included along with this workflow.</w:t>
       </w:r>
     </w:p>
     <w:p>
@@ -540,39 +435,7 @@
         <w:spacing w:line="276" w:lineRule="auto"/>
       </w:pPr>
       <w:r>
-        <w:t xml:space="preserve">Using subset and processed </w:t>
-      </w:r>
-      <w:proofErr w:type="spellStart"/>
-      <w:r>
-        <w:t>netcdf</w:t>
-      </w:r>
-      <w:proofErr w:type="spellEnd"/>
-      <w:r>
-        <w:t xml:space="preserve"> climate data and a basin raster map, creates the climate grid, and then generates the appropriate </w:t>
-      </w:r>
-      <w:proofErr w:type="spellStart"/>
-      <w:r>
-        <w:t>basestation</w:t>
-      </w:r>
-      <w:proofErr w:type="spellEnd"/>
-      <w:r>
-        <w:t xml:space="preserve"> file needed for running </w:t>
-      </w:r>
-      <w:proofErr w:type="spellStart"/>
-      <w:r>
-        <w:t>netcdf</w:t>
-      </w:r>
-      <w:proofErr w:type="spellEnd"/>
-      <w:r>
-        <w:t xml:space="preserve"> climate with RHESSys using the compiled c program from </w:t>
-      </w:r>
-      <w:proofErr w:type="spellStart"/>
-      <w:r>
-        <w:t>createbaseinfo_netcdf.c</w:t>
-      </w:r>
-      <w:proofErr w:type="spellEnd"/>
-      <w:r>
-        <w:t xml:space="preserve">. </w:t>
+        <w:t xml:space="preserve">Using subset and processed netcdf climate data and a basin raster map, creates the climate grid, and then generates the appropriate basestation file needed for running netcdf climate with RHESSys using the compiled c program from createbaseinfo_netcdf.c. </w:t>
       </w:r>
     </w:p>
     <w:p>
@@ -584,39 +447,48 @@
         </w:numPr>
         <w:spacing w:line="276" w:lineRule="auto"/>
       </w:pPr>
-      <w:proofErr w:type="gramStart"/>
-      <w:r>
-        <w:t>Assumes</w:t>
-      </w:r>
-      <w:proofErr w:type="gramEnd"/>
-      <w:r>
-        <w:t xml:space="preserve"> the use of </w:t>
-      </w:r>
-      <w:r>
-        <w:t>extended</w:t>
-      </w:r>
-      <w:r>
-        <w:t xml:space="preserve"> climate inputs, if not all are being used</w:t>
-      </w:r>
-      <w:r>
-        <w:t xml:space="preserve"> the ‘</w:t>
-      </w:r>
-      <w:proofErr w:type="spellStart"/>
-      <w:r>
-        <w:t>netcdf_XYZ_filename</w:t>
-      </w:r>
-      <w:proofErr w:type="spellEnd"/>
-      <w:r>
-        <w:t>’ and ‘</w:t>
-      </w:r>
-      <w:proofErr w:type="spellStart"/>
-      <w:r>
-        <w:t>netcdf_var_XYZ</w:t>
-      </w:r>
-      <w:proofErr w:type="spellEnd"/>
-      <w:r>
-        <w:t>’, for the undesired climate inputs, can both be set as ‘NULL’ in the section starting at line 112.</w:t>
-      </w:r>
+      <w:r>
+        <w:t>Assumes the use of extended climate inputs, if not all are being used the ‘netcdf_XYZ_filename’ and ‘netcdf_var_XYZ’, for the undesired climate inputs, can both be set as ‘NULL’ in the section starting at line 112.</w:t>
+      </w:r>
+    </w:p>
+    <w:p>
+      <w:pPr>
+        <w:pStyle w:val="ListParagraph"/>
+        <w:numPr>
+          <w:ilvl w:val="0"/>
+          <w:numId w:val="1"/>
+        </w:numPr>
+        <w:spacing w:line="276" w:lineRule="auto"/>
+      </w:pPr>
+      <w:r>
+        <w:t>1.7_SETUP_run_preprocessing</w:t>
+      </w:r>
+    </w:p>
+    <w:p>
+      <w:pPr>
+        <w:pStyle w:val="ListParagraph"/>
+        <w:numPr>
+          <w:ilvl w:val="1"/>
+          <w:numId w:val="1"/>
+        </w:numPr>
+        <w:spacing w:line="276" w:lineRule="auto"/>
+      </w:pPr>
+      <w:r>
+        <w:t xml:space="preserve">Based on the above scripts (including the creation of maps via GRASS using the script or via other methods), </w:t>
+      </w:r>
+      <w:r>
+        <w:t>runs RHESSysPreprocessing and creates the world file and flowtable. Includes examples for running both standard and for use with MSR RHESSys.</w:t>
+      </w:r>
+    </w:p>
+    <w:p>
+      <w:pPr>
+        <w:pStyle w:val="ListParagraph"/>
+        <w:numPr>
+          <w:ilvl w:val="1"/>
+          <w:numId w:val="1"/>
+        </w:numPr>
+        <w:spacing w:line="276" w:lineRule="auto"/>
+      </w:pPr>
     </w:p>
     <w:sectPr>
       <w:pgSz w:w="12240" w:h="15840"/>
@@ -629,7 +501,7 @@
 </file>
 
 <file path=word/numbering.xml><?xml version="1.0" encoding="utf-8"?>
-<w:numbering xmlns:wpc="http://schemas.microsoft.com/office/word/2010/wordprocessingCanvas" xmlns:cx="http://schemas.microsoft.com/office/drawing/2014/chartex" xmlns:cx1="http://schemas.microsoft.com/office/drawing/2015/9/8/chartex" xmlns:cx2="http://schemas.microsoft.com/office/drawing/2015/10/21/chartex" xmlns:cx3="http://schemas.microsoft.com/office/drawing/2016/5/9/chartex" xmlns:cx4="http://schemas.microsoft.com/office/drawing/2016/5/10/chartex" xmlns:cx5="http://schemas.microsoft.com/office/drawing/2016/5/11/chartex" xmlns:cx6="http://schemas.microsoft.com/office/drawing/2016/5/12/chartex" xmlns:cx7="http://schemas.microsoft.com/office/drawing/2016/5/13/chartex" xmlns:cx8="http://schemas.microsoft.com/office/drawing/2016/5/14/chartex" xmlns:mc="http://schemas.openxmlformats.org/markup-compatibility/2006" xmlns:aink="http://schemas.microsoft.com/office/drawing/2016/ink" xmlns:am3d="http://schemas.microsoft.com/office/drawing/2017/model3d" xmlns:o="urn:schemas-microsoft-com:office:office" xmlns:oel="http://schemas.microsoft.com/office/2019/extlst" xmlns:r="http://schemas.openxmlformats.org/officeDocument/2006/relationships" xmlns:m="http://schemas.openxmlformats.org/officeDocument/2006/math" xmlns:v="urn:schemas-microsoft-com:vml" xmlns:wp14="http://schemas.microsoft.com/office/word/2010/wordprocessingDrawing" xmlns:wp="http://schemas.openxmlformats.org/drawingml/2006/wordprocessingDrawing" xmlns:w10="urn:schemas-microsoft-com:office:word" xmlns:w="http://schemas.openxmlformats.org/wordprocessingml/2006/main" xmlns:w14="http://schemas.microsoft.com/office/word/2010/wordml" xmlns:w15="http://schemas.microsoft.com/office/word/2012/wordml" xmlns:w16cex="http://schemas.microsoft.com/office/word/2018/wordml/cex" xmlns:w16cid="http://schemas.microsoft.com/office/word/2016/wordml/cid" xmlns:w16="http://schemas.microsoft.com/office/word/2018/wordml" xmlns:w16sdtdh="http://schemas.microsoft.com/office/word/2020/wordml/sdtdatahash" xmlns:w16se="http://schemas.microsoft.com/office/word/2015/wordml/symex" xmlns:wpg="http://schemas.microsoft.com/office/word/2010/wordprocessingGroup" xmlns:wpi="http://schemas.microsoft.com/office/word/2010/wordprocessingInk" xmlns:wne="http://schemas.microsoft.com/office/word/2006/wordml" xmlns:wps="http://schemas.microsoft.com/office/word/2010/wordprocessingShape" mc:Ignorable="w14 w15 w16se w16cid w16 w16cex w16sdtdh wp14">
+<w:numbering xmlns:wpc="http://schemas.microsoft.com/office/word/2010/wordprocessingCanvas" xmlns:cx="http://schemas.microsoft.com/office/drawing/2014/chartex" xmlns:cx1="http://schemas.microsoft.com/office/drawing/2015/9/8/chartex" xmlns:cx2="http://schemas.microsoft.com/office/drawing/2015/10/21/chartex" xmlns:cx3="http://schemas.microsoft.com/office/drawing/2016/5/9/chartex" xmlns:cx4="http://schemas.microsoft.com/office/drawing/2016/5/10/chartex" xmlns:cx5="http://schemas.microsoft.com/office/drawing/2016/5/11/chartex" xmlns:cx6="http://schemas.microsoft.com/office/drawing/2016/5/12/chartex" xmlns:cx7="http://schemas.microsoft.com/office/drawing/2016/5/13/chartex" xmlns:cx8="http://schemas.microsoft.com/office/drawing/2016/5/14/chartex" xmlns:mc="http://schemas.openxmlformats.org/markup-compatibility/2006" xmlns:aink="http://schemas.microsoft.com/office/drawing/2016/ink" xmlns:am3d="http://schemas.microsoft.com/office/drawing/2017/model3d" xmlns:o="urn:schemas-microsoft-com:office:office" xmlns:oel="http://schemas.microsoft.com/office/2019/extlst" xmlns:r="http://schemas.openxmlformats.org/officeDocument/2006/relationships" xmlns:m="http://schemas.openxmlformats.org/officeDocument/2006/math" xmlns:v="urn:schemas-microsoft-com:vml" xmlns:wp14="http://schemas.microsoft.com/office/word/2010/wordprocessingDrawing" xmlns:wp="http://schemas.openxmlformats.org/drawingml/2006/wordprocessingDrawing" xmlns:w10="urn:schemas-microsoft-com:office:word" xmlns:w="http://schemas.openxmlformats.org/wordprocessingml/2006/main" xmlns:w14="http://schemas.microsoft.com/office/word/2010/wordml" xmlns:w15="http://schemas.microsoft.com/office/word/2012/wordml" xmlns:w16cex="http://schemas.microsoft.com/office/word/2018/wordml/cex" xmlns:w16cid="http://schemas.microsoft.com/office/word/2016/wordml/cid" xmlns:w16="http://schemas.microsoft.com/office/word/2018/wordml" xmlns:w16du="http://schemas.microsoft.com/office/word/2023/wordml/word16du" xmlns:w16sdtdh="http://schemas.microsoft.com/office/word/2020/wordml/sdtdatahash" xmlns:w16se="http://schemas.microsoft.com/office/word/2015/wordml/symex" xmlns:wpg="http://schemas.microsoft.com/office/word/2010/wordprocessingGroup" xmlns:wpi="http://schemas.microsoft.com/office/word/2010/wordprocessingInk" xmlns:wne="http://schemas.microsoft.com/office/word/2006/wordml" xmlns:wps="http://schemas.microsoft.com/office/word/2010/wordprocessingShape" mc:Ignorable="w14 w15 w16se w16cid w16 w16cex w16sdtdh w16du wp14">
   <w:abstractNum w:abstractNumId="0" w15:restartNumberingAfterBreak="0">
     <w:nsid w:val="75301279"/>
     <w:multiLevelType w:val="hybridMultilevel"/>
@@ -750,7 +622,7 @@
 </file>
 
 <file path=word/styles.xml><?xml version="1.0" encoding="utf-8"?>
-<w:styles xmlns:mc="http://schemas.openxmlformats.org/markup-compatibility/2006" xmlns:r="http://schemas.openxmlformats.org/officeDocument/2006/relationships" xmlns:w="http://schemas.openxmlformats.org/wordprocessingml/2006/main" xmlns:w14="http://schemas.microsoft.com/office/word/2010/wordml" xmlns:w15="http://schemas.microsoft.com/office/word/2012/wordml" xmlns:w16cex="http://schemas.microsoft.com/office/word/2018/wordml/cex" xmlns:w16cid="http://schemas.microsoft.com/office/word/2016/wordml/cid" xmlns:w16="http://schemas.microsoft.com/office/word/2018/wordml" xmlns:w16sdtdh="http://schemas.microsoft.com/office/word/2020/wordml/sdtdatahash" xmlns:w16se="http://schemas.microsoft.com/office/word/2015/wordml/symex" mc:Ignorable="w14 w15 w16se w16cid w16 w16cex w16sdtdh">
+<w:styles xmlns:mc="http://schemas.openxmlformats.org/markup-compatibility/2006" xmlns:r="http://schemas.openxmlformats.org/officeDocument/2006/relationships" xmlns:w="http://schemas.openxmlformats.org/wordprocessingml/2006/main" xmlns:w14="http://schemas.microsoft.com/office/word/2010/wordml" xmlns:w15="http://schemas.microsoft.com/office/word/2012/wordml" xmlns:w16cex="http://schemas.microsoft.com/office/word/2018/wordml/cex" xmlns:w16cid="http://schemas.microsoft.com/office/word/2016/wordml/cid" xmlns:w16="http://schemas.microsoft.com/office/word/2018/wordml" xmlns:w16du="http://schemas.microsoft.com/office/word/2023/wordml/word16du" xmlns:w16sdtdh="http://schemas.microsoft.com/office/word/2020/wordml/sdtdatahash" xmlns:w16se="http://schemas.microsoft.com/office/word/2015/wordml/symex" mc:Ignorable="w14 w15 w16se w16cid w16 w16cex w16sdtdh w16du">
   <w:docDefaults>
     <w:rPrDefault>
       <w:rPr>

</xml_diff>